<commit_message>
Table Content Update Logic Added.
</commit_message>
<xml_diff>
--- a/msword-update-service/test-templates/template-bookmark.docx
+++ b/msword-update-service/test-templates/template-bookmark.docx
@@ -30,10 +30,8 @@
           <w:sz w:val="32"/>
           <w:szCs w:val="32"/>
         </w:rPr>
-        <w:t>Saluta</w:t>
-      </w:r>
-      <w:bookmarkStart w:id="1" w:name="_GoBack"/>
-      <w:bookmarkEnd w:id="1"/>
+        <w:t>Salutation</w:t>
+      </w:r>
       <w:r>
         <w:rPr>
           <w:b/>
@@ -41,8 +39,9 @@
           <w:sz w:val="32"/>
           <w:szCs w:val="32"/>
         </w:rPr>
-        <w:t>tion</w:t>
-      </w:r>
+        <w:t>}</w:t>
+      </w:r>
+      <w:bookmarkEnd w:id="0"/>
       <w:r>
         <w:rPr>
           <w:b/>
@@ -50,9 +49,9 @@
           <w:sz w:val="32"/>
           <w:szCs w:val="32"/>
         </w:rPr>
-        <w:t>}</w:t>
-      </w:r>
-      <w:bookmarkEnd w:id="0"/>
+        <w:t xml:space="preserve"> </w:t>
+      </w:r>
+      <w:bookmarkStart w:id="1" w:name="firstname"/>
       <w:r>
         <w:rPr>
           <w:b/>
@@ -60,19 +59,9 @@
           <w:sz w:val="32"/>
           <w:szCs w:val="32"/>
         </w:rPr>
-        <w:t xml:space="preserve"> </w:t>
-      </w:r>
-      <w:bookmarkStart w:id="2" w:name="firstname"/>
-      <w:r>
-        <w:rPr>
-          <w:b/>
-          <w:color w:val="0000FF"/>
-          <w:sz w:val="32"/>
-          <w:szCs w:val="32"/>
-        </w:rPr>
         <w:t>{First Name}</w:t>
       </w:r>
-      <w:bookmarkEnd w:id="2"/>
+      <w:bookmarkEnd w:id="1"/>
       <w:r>
         <w:rPr>
           <w:b/>
@@ -129,7 +118,7 @@
         </w:rPr>
         <w:t xml:space="preserve">{Salutation} </w:t>
       </w:r>
-      <w:bookmarkStart w:id="3" w:name="firstname1"/>
+      <w:bookmarkStart w:id="2" w:name="firstname1"/>
       <w:r>
         <w:rPr>
           <w:b/>
@@ -138,7 +127,7 @@
         </w:rPr>
         <w:t>{First Name}</w:t>
       </w:r>
-      <w:bookmarkEnd w:id="3"/>
+      <w:bookmarkEnd w:id="2"/>
       <w:r>
         <w:rPr>
           <w:b/>
@@ -214,6 +203,16 @@
           <w:szCs w:val="32"/>
         </w:rPr>
       </w:pPr>
+      <w:bookmarkStart w:id="3" w:name="tablecontent"/>
+      <w:r>
+        <w:rPr>
+          <w:b/>
+          <w:color w:val="0000FF"/>
+          <w:sz w:val="32"/>
+          <w:szCs w:val="32"/>
+        </w:rPr>
+        <w:t xml:space="preserve">  </w:t>
+      </w:r>
     </w:p>
     <w:tbl>
       <w:tblPr>
@@ -232,7 +231,7 @@
       <w:tr>
         <w:tc>
           <w:tcPr>
-            <w:tcW w:w="1260" w:type="dxa"/>
+            <w:tcW w:w="1303" w:type="dxa"/>
             <w:shd w:val="clear" w:color="auto" w:fill="BFBFBF" w:themeFill="background1" w:themeFillShade="BF"/>
           </w:tcPr>
           <w:p>
@@ -274,7 +273,7 @@
         </w:tc>
         <w:tc>
           <w:tcPr>
-            <w:tcW w:w="2119" w:type="dxa"/>
+            <w:tcW w:w="2105" w:type="dxa"/>
           </w:tcPr>
           <w:p>
             <w:pPr>
@@ -297,7 +296,7 @@
         </w:tc>
         <w:tc>
           <w:tcPr>
-            <w:tcW w:w="1562" w:type="dxa"/>
+            <w:tcW w:w="1560" w:type="dxa"/>
           </w:tcPr>
           <w:p>
             <w:pPr>
@@ -320,7 +319,7 @@
         </w:tc>
         <w:tc>
           <w:tcPr>
-            <w:tcW w:w="2374" w:type="dxa"/>
+            <w:tcW w:w="2353" w:type="dxa"/>
           </w:tcPr>
           <w:p>
             <w:pPr>
@@ -343,7 +342,7 @@
         </w:tc>
         <w:tc>
           <w:tcPr>
-            <w:tcW w:w="1410" w:type="dxa"/>
+            <w:tcW w:w="1404" w:type="dxa"/>
             <w:shd w:val="clear" w:color="auto" w:fill="BFBFBF" w:themeFill="background1" w:themeFillShade="BF"/>
           </w:tcPr>
           <w:p>
@@ -369,7 +368,7 @@
       <w:tr>
         <w:tc>
           <w:tcPr>
-            <w:tcW w:w="1260" w:type="dxa"/>
+            <w:tcW w:w="1303" w:type="dxa"/>
             <w:shd w:val="clear" w:color="auto" w:fill="BFBFBF" w:themeFill="background1" w:themeFillShade="BF"/>
           </w:tcPr>
           <w:p>
@@ -393,7 +392,7 @@
         </w:tc>
         <w:tc>
           <w:tcPr>
-            <w:tcW w:w="2119" w:type="dxa"/>
+            <w:tcW w:w="2105" w:type="dxa"/>
           </w:tcPr>
           <w:p>
             <w:pPr>
@@ -412,33 +411,13 @@
                 <w:szCs w:val="24"/>
                 <w:highlight w:val="yellow"/>
               </w:rPr>
-              <w:t>{</w:t>
-            </w:r>
-            <w:r>
-              <w:rPr>
-                <w:b/>
-                <w:color w:val="FF0000"/>
-                <w:sz w:val="24"/>
-                <w:szCs w:val="24"/>
-                <w:highlight w:val="yellow"/>
-              </w:rPr>
-              <w:t>Column name</w:t>
-            </w:r>
-            <w:r>
-              <w:rPr>
-                <w:b/>
-                <w:color w:val="FF0000"/>
-                <w:sz w:val="24"/>
-                <w:szCs w:val="24"/>
-                <w:highlight w:val="yellow"/>
-              </w:rPr>
-              <w:t>}</w:t>
+              <w:t>{Column name}</w:t>
             </w:r>
           </w:p>
         </w:tc>
         <w:tc>
           <w:tcPr>
-            <w:tcW w:w="1562" w:type="dxa"/>
+            <w:tcW w:w="1560" w:type="dxa"/>
           </w:tcPr>
           <w:p>
             <w:pPr>
@@ -465,7 +444,7 @@
         </w:tc>
         <w:tc>
           <w:tcPr>
-            <w:tcW w:w="2374" w:type="dxa"/>
+            <w:tcW w:w="2353" w:type="dxa"/>
           </w:tcPr>
           <w:p>
             <w:pPr>
@@ -494,7 +473,7 @@
         </w:tc>
         <w:tc>
           <w:tcPr>
-            <w:tcW w:w="1410" w:type="dxa"/>
+            <w:tcW w:w="1404" w:type="dxa"/>
             <w:shd w:val="clear" w:color="auto" w:fill="BFBFBF" w:themeFill="background1" w:themeFillShade="BF"/>
           </w:tcPr>
           <w:p>
@@ -518,917 +497,6 @@
               </w:rPr>
               <w:t>123213</w:t>
             </w:r>
-          </w:p>
-        </w:tc>
-      </w:tr>
-      <w:tr>
-        <w:tc>
-          <w:tcPr>
-            <w:tcW w:w="1260" w:type="dxa"/>
-            <w:shd w:val="clear" w:color="auto" w:fill="BFBFBF" w:themeFill="background1" w:themeFillShade="BF"/>
-          </w:tcPr>
-          <w:p>
-            <w:pPr>
-              <w:jc w:val="both"/>
-              <w:rPr>
-                <w:sz w:val="24"/>
-                <w:szCs w:val="24"/>
-              </w:rPr>
-            </w:pPr>
-          </w:p>
-        </w:tc>
-        <w:tc>
-          <w:tcPr>
-            <w:tcW w:w="2119" w:type="dxa"/>
-          </w:tcPr>
-          <w:p>
-            <w:pPr>
-              <w:jc w:val="both"/>
-              <w:rPr>
-                <w:sz w:val="24"/>
-                <w:szCs w:val="24"/>
-              </w:rPr>
-            </w:pPr>
-          </w:p>
-        </w:tc>
-        <w:tc>
-          <w:tcPr>
-            <w:tcW w:w="1562" w:type="dxa"/>
-          </w:tcPr>
-          <w:p>
-            <w:pPr>
-              <w:jc w:val="both"/>
-              <w:rPr>
-                <w:b/>
-                <w:sz w:val="24"/>
-                <w:szCs w:val="24"/>
-              </w:rPr>
-            </w:pPr>
-          </w:p>
-        </w:tc>
-        <w:tc>
-          <w:tcPr>
-            <w:tcW w:w="2374" w:type="dxa"/>
-          </w:tcPr>
-          <w:p>
-            <w:pPr>
-              <w:jc w:val="both"/>
-              <w:rPr>
-                <w:b/>
-                <w:sz w:val="24"/>
-                <w:szCs w:val="24"/>
-              </w:rPr>
-            </w:pPr>
-          </w:p>
-        </w:tc>
-        <w:tc>
-          <w:tcPr>
-            <w:tcW w:w="1410" w:type="dxa"/>
-            <w:shd w:val="clear" w:color="auto" w:fill="BFBFBF" w:themeFill="background1" w:themeFillShade="BF"/>
-          </w:tcPr>
-          <w:p>
-            <w:pPr>
-              <w:jc w:val="both"/>
-              <w:rPr>
-                <w:b/>
-                <w:sz w:val="24"/>
-                <w:szCs w:val="24"/>
-              </w:rPr>
-            </w:pPr>
-          </w:p>
-        </w:tc>
-      </w:tr>
-      <w:tr>
-        <w:tc>
-          <w:tcPr>
-            <w:tcW w:w="1260" w:type="dxa"/>
-            <w:shd w:val="clear" w:color="auto" w:fill="BFBFBF" w:themeFill="background1" w:themeFillShade="BF"/>
-          </w:tcPr>
-          <w:p>
-            <w:pPr>
-              <w:jc w:val="both"/>
-              <w:rPr>
-                <w:sz w:val="24"/>
-                <w:szCs w:val="24"/>
-              </w:rPr>
-            </w:pPr>
-          </w:p>
-        </w:tc>
-        <w:tc>
-          <w:tcPr>
-            <w:tcW w:w="2119" w:type="dxa"/>
-          </w:tcPr>
-          <w:p>
-            <w:pPr>
-              <w:jc w:val="both"/>
-              <w:rPr>
-                <w:sz w:val="24"/>
-                <w:szCs w:val="24"/>
-              </w:rPr>
-            </w:pPr>
-          </w:p>
-        </w:tc>
-        <w:tc>
-          <w:tcPr>
-            <w:tcW w:w="1562" w:type="dxa"/>
-          </w:tcPr>
-          <w:p>
-            <w:pPr>
-              <w:jc w:val="both"/>
-              <w:rPr>
-                <w:b/>
-                <w:sz w:val="24"/>
-                <w:szCs w:val="24"/>
-              </w:rPr>
-            </w:pPr>
-          </w:p>
-        </w:tc>
-        <w:tc>
-          <w:tcPr>
-            <w:tcW w:w="2374" w:type="dxa"/>
-          </w:tcPr>
-          <w:p>
-            <w:pPr>
-              <w:jc w:val="both"/>
-              <w:rPr>
-                <w:b/>
-                <w:sz w:val="24"/>
-                <w:szCs w:val="24"/>
-              </w:rPr>
-            </w:pPr>
-          </w:p>
-        </w:tc>
-        <w:tc>
-          <w:tcPr>
-            <w:tcW w:w="1410" w:type="dxa"/>
-            <w:shd w:val="clear" w:color="auto" w:fill="BFBFBF" w:themeFill="background1" w:themeFillShade="BF"/>
-          </w:tcPr>
-          <w:p>
-            <w:pPr>
-              <w:jc w:val="both"/>
-              <w:rPr>
-                <w:b/>
-                <w:sz w:val="24"/>
-                <w:szCs w:val="24"/>
-              </w:rPr>
-            </w:pPr>
-          </w:p>
-        </w:tc>
-      </w:tr>
-      <w:tr>
-        <w:tc>
-          <w:tcPr>
-            <w:tcW w:w="1260" w:type="dxa"/>
-            <w:shd w:val="clear" w:color="auto" w:fill="BFBFBF" w:themeFill="background1" w:themeFillShade="BF"/>
-          </w:tcPr>
-          <w:p>
-            <w:pPr>
-              <w:jc w:val="both"/>
-              <w:rPr>
-                <w:sz w:val="24"/>
-                <w:szCs w:val="24"/>
-              </w:rPr>
-            </w:pPr>
-          </w:p>
-        </w:tc>
-        <w:tc>
-          <w:tcPr>
-            <w:tcW w:w="2119" w:type="dxa"/>
-          </w:tcPr>
-          <w:p>
-            <w:pPr>
-              <w:jc w:val="both"/>
-              <w:rPr>
-                <w:sz w:val="24"/>
-                <w:szCs w:val="24"/>
-              </w:rPr>
-            </w:pPr>
-          </w:p>
-        </w:tc>
-        <w:tc>
-          <w:tcPr>
-            <w:tcW w:w="1562" w:type="dxa"/>
-          </w:tcPr>
-          <w:p>
-            <w:pPr>
-              <w:jc w:val="both"/>
-              <w:rPr>
-                <w:sz w:val="24"/>
-                <w:szCs w:val="24"/>
-              </w:rPr>
-            </w:pPr>
-          </w:p>
-        </w:tc>
-        <w:tc>
-          <w:tcPr>
-            <w:tcW w:w="2374" w:type="dxa"/>
-          </w:tcPr>
-          <w:p>
-            <w:pPr>
-              <w:jc w:val="both"/>
-              <w:rPr>
-                <w:sz w:val="24"/>
-                <w:szCs w:val="24"/>
-              </w:rPr>
-            </w:pPr>
-          </w:p>
-        </w:tc>
-        <w:tc>
-          <w:tcPr>
-            <w:tcW w:w="1410" w:type="dxa"/>
-            <w:shd w:val="clear" w:color="auto" w:fill="BFBFBF" w:themeFill="background1" w:themeFillShade="BF"/>
-          </w:tcPr>
-          <w:p>
-            <w:pPr>
-              <w:jc w:val="both"/>
-              <w:rPr>
-                <w:sz w:val="24"/>
-                <w:szCs w:val="24"/>
-              </w:rPr>
-            </w:pPr>
-          </w:p>
-        </w:tc>
-      </w:tr>
-      <w:tr>
-        <w:tc>
-          <w:tcPr>
-            <w:tcW w:w="1260" w:type="dxa"/>
-            <w:shd w:val="clear" w:color="auto" w:fill="BFBFBF" w:themeFill="background1" w:themeFillShade="BF"/>
-          </w:tcPr>
-          <w:p>
-            <w:pPr>
-              <w:jc w:val="both"/>
-              <w:rPr>
-                <w:b/>
-                <w:sz w:val="24"/>
-                <w:szCs w:val="24"/>
-              </w:rPr>
-            </w:pPr>
-          </w:p>
-        </w:tc>
-        <w:tc>
-          <w:tcPr>
-            <w:tcW w:w="2119" w:type="dxa"/>
-          </w:tcPr>
-          <w:p>
-            <w:pPr>
-              <w:jc w:val="both"/>
-              <w:rPr>
-                <w:b/>
-                <w:sz w:val="24"/>
-                <w:szCs w:val="24"/>
-              </w:rPr>
-            </w:pPr>
-          </w:p>
-        </w:tc>
-        <w:tc>
-          <w:tcPr>
-            <w:tcW w:w="1562" w:type="dxa"/>
-          </w:tcPr>
-          <w:p>
-            <w:pPr>
-              <w:jc w:val="both"/>
-              <w:rPr>
-                <w:b/>
-                <w:sz w:val="24"/>
-                <w:szCs w:val="24"/>
-              </w:rPr>
-            </w:pPr>
-          </w:p>
-        </w:tc>
-        <w:tc>
-          <w:tcPr>
-            <w:tcW w:w="2374" w:type="dxa"/>
-          </w:tcPr>
-          <w:p>
-            <w:pPr>
-              <w:jc w:val="both"/>
-              <w:rPr>
-                <w:sz w:val="24"/>
-                <w:szCs w:val="24"/>
-              </w:rPr>
-            </w:pPr>
-          </w:p>
-        </w:tc>
-        <w:tc>
-          <w:tcPr>
-            <w:tcW w:w="1410" w:type="dxa"/>
-            <w:shd w:val="clear" w:color="auto" w:fill="BFBFBF" w:themeFill="background1" w:themeFillShade="BF"/>
-          </w:tcPr>
-          <w:p>
-            <w:pPr>
-              <w:jc w:val="both"/>
-              <w:rPr>
-                <w:b/>
-                <w:sz w:val="24"/>
-                <w:szCs w:val="24"/>
-              </w:rPr>
-            </w:pPr>
-          </w:p>
-        </w:tc>
-      </w:tr>
-      <w:tr>
-        <w:tc>
-          <w:tcPr>
-            <w:tcW w:w="1260" w:type="dxa"/>
-            <w:shd w:val="clear" w:color="auto" w:fill="BFBFBF" w:themeFill="background1" w:themeFillShade="BF"/>
-          </w:tcPr>
-          <w:p>
-            <w:pPr>
-              <w:jc w:val="both"/>
-              <w:rPr>
-                <w:sz w:val="24"/>
-                <w:szCs w:val="24"/>
-              </w:rPr>
-            </w:pPr>
-          </w:p>
-        </w:tc>
-        <w:tc>
-          <w:tcPr>
-            <w:tcW w:w="2119" w:type="dxa"/>
-          </w:tcPr>
-          <w:p>
-            <w:pPr>
-              <w:jc w:val="both"/>
-              <w:rPr>
-                <w:sz w:val="24"/>
-                <w:szCs w:val="24"/>
-              </w:rPr>
-            </w:pPr>
-          </w:p>
-        </w:tc>
-        <w:tc>
-          <w:tcPr>
-            <w:tcW w:w="1562" w:type="dxa"/>
-          </w:tcPr>
-          <w:p>
-            <w:pPr>
-              <w:jc w:val="both"/>
-              <w:rPr>
-                <w:b/>
-                <w:sz w:val="24"/>
-                <w:szCs w:val="24"/>
-              </w:rPr>
-            </w:pPr>
-          </w:p>
-        </w:tc>
-        <w:tc>
-          <w:tcPr>
-            <w:tcW w:w="2374" w:type="dxa"/>
-          </w:tcPr>
-          <w:p>
-            <w:pPr>
-              <w:jc w:val="both"/>
-              <w:rPr>
-                <w:sz w:val="24"/>
-                <w:szCs w:val="24"/>
-              </w:rPr>
-            </w:pPr>
-          </w:p>
-        </w:tc>
-        <w:tc>
-          <w:tcPr>
-            <w:tcW w:w="1410" w:type="dxa"/>
-            <w:shd w:val="clear" w:color="auto" w:fill="BFBFBF" w:themeFill="background1" w:themeFillShade="BF"/>
-          </w:tcPr>
-          <w:p>
-            <w:pPr>
-              <w:jc w:val="both"/>
-              <w:rPr>
-                <w:b/>
-                <w:sz w:val="24"/>
-                <w:szCs w:val="24"/>
-              </w:rPr>
-            </w:pPr>
-          </w:p>
-        </w:tc>
-      </w:tr>
-      <w:tr>
-        <w:tc>
-          <w:tcPr>
-            <w:tcW w:w="1260" w:type="dxa"/>
-            <w:shd w:val="clear" w:color="auto" w:fill="BFBFBF" w:themeFill="background1" w:themeFillShade="BF"/>
-          </w:tcPr>
-          <w:p>
-            <w:pPr>
-              <w:jc w:val="both"/>
-              <w:rPr>
-                <w:sz w:val="24"/>
-                <w:szCs w:val="24"/>
-              </w:rPr>
-            </w:pPr>
-          </w:p>
-        </w:tc>
-        <w:tc>
-          <w:tcPr>
-            <w:tcW w:w="2119" w:type="dxa"/>
-          </w:tcPr>
-          <w:p>
-            <w:pPr>
-              <w:jc w:val="both"/>
-              <w:rPr>
-                <w:sz w:val="24"/>
-                <w:szCs w:val="24"/>
-              </w:rPr>
-            </w:pPr>
-          </w:p>
-        </w:tc>
-        <w:tc>
-          <w:tcPr>
-            <w:tcW w:w="1562" w:type="dxa"/>
-          </w:tcPr>
-          <w:p>
-            <w:pPr>
-              <w:jc w:val="both"/>
-              <w:rPr>
-                <w:b/>
-                <w:sz w:val="24"/>
-                <w:szCs w:val="24"/>
-              </w:rPr>
-            </w:pPr>
-          </w:p>
-        </w:tc>
-        <w:tc>
-          <w:tcPr>
-            <w:tcW w:w="2374" w:type="dxa"/>
-          </w:tcPr>
-          <w:p>
-            <w:pPr>
-              <w:jc w:val="both"/>
-              <w:rPr>
-                <w:sz w:val="24"/>
-                <w:szCs w:val="24"/>
-              </w:rPr>
-            </w:pPr>
-          </w:p>
-        </w:tc>
-        <w:tc>
-          <w:tcPr>
-            <w:tcW w:w="1410" w:type="dxa"/>
-            <w:shd w:val="clear" w:color="auto" w:fill="BFBFBF" w:themeFill="background1" w:themeFillShade="BF"/>
-          </w:tcPr>
-          <w:p>
-            <w:pPr>
-              <w:jc w:val="both"/>
-              <w:rPr>
-                <w:b/>
-                <w:sz w:val="24"/>
-                <w:szCs w:val="24"/>
-              </w:rPr>
-            </w:pPr>
-          </w:p>
-        </w:tc>
-      </w:tr>
-      <w:tr>
-        <w:tc>
-          <w:tcPr>
-            <w:tcW w:w="1260" w:type="dxa"/>
-            <w:shd w:val="clear" w:color="auto" w:fill="BFBFBF" w:themeFill="background1" w:themeFillShade="BF"/>
-          </w:tcPr>
-          <w:p>
-            <w:pPr>
-              <w:jc w:val="both"/>
-              <w:rPr>
-                <w:sz w:val="24"/>
-                <w:szCs w:val="24"/>
-              </w:rPr>
-            </w:pPr>
-          </w:p>
-        </w:tc>
-        <w:tc>
-          <w:tcPr>
-            <w:tcW w:w="2119" w:type="dxa"/>
-          </w:tcPr>
-          <w:p>
-            <w:pPr>
-              <w:jc w:val="both"/>
-              <w:rPr>
-                <w:sz w:val="24"/>
-                <w:szCs w:val="24"/>
-              </w:rPr>
-            </w:pPr>
-          </w:p>
-        </w:tc>
-        <w:tc>
-          <w:tcPr>
-            <w:tcW w:w="1562" w:type="dxa"/>
-          </w:tcPr>
-          <w:p>
-            <w:pPr>
-              <w:jc w:val="both"/>
-              <w:rPr>
-                <w:sz w:val="24"/>
-                <w:szCs w:val="24"/>
-              </w:rPr>
-            </w:pPr>
-          </w:p>
-        </w:tc>
-        <w:tc>
-          <w:tcPr>
-            <w:tcW w:w="2374" w:type="dxa"/>
-          </w:tcPr>
-          <w:p>
-            <w:pPr>
-              <w:jc w:val="both"/>
-              <w:rPr>
-                <w:sz w:val="24"/>
-                <w:szCs w:val="24"/>
-              </w:rPr>
-            </w:pPr>
-          </w:p>
-        </w:tc>
-        <w:tc>
-          <w:tcPr>
-            <w:tcW w:w="1410" w:type="dxa"/>
-            <w:shd w:val="clear" w:color="auto" w:fill="BFBFBF" w:themeFill="background1" w:themeFillShade="BF"/>
-          </w:tcPr>
-          <w:p>
-            <w:pPr>
-              <w:jc w:val="both"/>
-              <w:rPr>
-                <w:sz w:val="24"/>
-                <w:szCs w:val="24"/>
-              </w:rPr>
-            </w:pPr>
-          </w:p>
-        </w:tc>
-      </w:tr>
-      <w:tr>
-        <w:tc>
-          <w:tcPr>
-            <w:tcW w:w="1260" w:type="dxa"/>
-            <w:shd w:val="clear" w:color="auto" w:fill="BFBFBF" w:themeFill="background1" w:themeFillShade="BF"/>
-          </w:tcPr>
-          <w:p>
-            <w:pPr>
-              <w:jc w:val="both"/>
-              <w:rPr>
-                <w:b/>
-                <w:sz w:val="24"/>
-                <w:szCs w:val="24"/>
-              </w:rPr>
-            </w:pPr>
-          </w:p>
-        </w:tc>
-        <w:tc>
-          <w:tcPr>
-            <w:tcW w:w="2119" w:type="dxa"/>
-          </w:tcPr>
-          <w:p>
-            <w:pPr>
-              <w:jc w:val="both"/>
-              <w:rPr>
-                <w:b/>
-                <w:sz w:val="24"/>
-                <w:szCs w:val="24"/>
-              </w:rPr>
-            </w:pPr>
-          </w:p>
-        </w:tc>
-        <w:tc>
-          <w:tcPr>
-            <w:tcW w:w="1562" w:type="dxa"/>
-          </w:tcPr>
-          <w:p>
-            <w:pPr>
-              <w:jc w:val="both"/>
-              <w:rPr>
-                <w:b/>
-                <w:sz w:val="24"/>
-                <w:szCs w:val="24"/>
-              </w:rPr>
-            </w:pPr>
-          </w:p>
-        </w:tc>
-        <w:tc>
-          <w:tcPr>
-            <w:tcW w:w="2374" w:type="dxa"/>
-          </w:tcPr>
-          <w:p>
-            <w:pPr>
-              <w:jc w:val="both"/>
-              <w:rPr>
-                <w:b/>
-                <w:sz w:val="24"/>
-                <w:szCs w:val="24"/>
-              </w:rPr>
-            </w:pPr>
-          </w:p>
-        </w:tc>
-        <w:tc>
-          <w:tcPr>
-            <w:tcW w:w="1410" w:type="dxa"/>
-            <w:shd w:val="clear" w:color="auto" w:fill="BFBFBF" w:themeFill="background1" w:themeFillShade="BF"/>
-          </w:tcPr>
-          <w:p>
-            <w:pPr>
-              <w:jc w:val="both"/>
-              <w:rPr>
-                <w:b/>
-                <w:sz w:val="24"/>
-                <w:szCs w:val="24"/>
-              </w:rPr>
-            </w:pPr>
-          </w:p>
-        </w:tc>
-      </w:tr>
-      <w:tr>
-        <w:tc>
-          <w:tcPr>
-            <w:tcW w:w="1260" w:type="dxa"/>
-            <w:shd w:val="clear" w:color="auto" w:fill="BFBFBF" w:themeFill="background1" w:themeFillShade="BF"/>
-          </w:tcPr>
-          <w:p>
-            <w:pPr>
-              <w:jc w:val="both"/>
-              <w:rPr>
-                <w:sz w:val="24"/>
-                <w:szCs w:val="24"/>
-              </w:rPr>
-            </w:pPr>
-          </w:p>
-        </w:tc>
-        <w:tc>
-          <w:tcPr>
-            <w:tcW w:w="2119" w:type="dxa"/>
-          </w:tcPr>
-          <w:p>
-            <w:pPr>
-              <w:jc w:val="both"/>
-              <w:rPr>
-                <w:sz w:val="24"/>
-                <w:szCs w:val="24"/>
-              </w:rPr>
-            </w:pPr>
-          </w:p>
-        </w:tc>
-        <w:tc>
-          <w:tcPr>
-            <w:tcW w:w="1562" w:type="dxa"/>
-          </w:tcPr>
-          <w:p>
-            <w:pPr>
-              <w:jc w:val="both"/>
-              <w:rPr>
-                <w:b/>
-                <w:sz w:val="24"/>
-                <w:szCs w:val="24"/>
-              </w:rPr>
-            </w:pPr>
-          </w:p>
-        </w:tc>
-        <w:tc>
-          <w:tcPr>
-            <w:tcW w:w="2374" w:type="dxa"/>
-          </w:tcPr>
-          <w:p>
-            <w:pPr>
-              <w:jc w:val="both"/>
-              <w:rPr>
-                <w:sz w:val="24"/>
-                <w:szCs w:val="24"/>
-              </w:rPr>
-            </w:pPr>
-          </w:p>
-        </w:tc>
-        <w:tc>
-          <w:tcPr>
-            <w:tcW w:w="1410" w:type="dxa"/>
-            <w:shd w:val="clear" w:color="auto" w:fill="BFBFBF" w:themeFill="background1" w:themeFillShade="BF"/>
-          </w:tcPr>
-          <w:p>
-            <w:pPr>
-              <w:jc w:val="both"/>
-              <w:rPr>
-                <w:b/>
-                <w:sz w:val="24"/>
-                <w:szCs w:val="24"/>
-              </w:rPr>
-            </w:pPr>
-          </w:p>
-        </w:tc>
-      </w:tr>
-      <w:tr>
-        <w:tc>
-          <w:tcPr>
-            <w:tcW w:w="1260" w:type="dxa"/>
-            <w:shd w:val="clear" w:color="auto" w:fill="BFBFBF" w:themeFill="background1" w:themeFillShade="BF"/>
-          </w:tcPr>
-          <w:p>
-            <w:pPr>
-              <w:jc w:val="both"/>
-              <w:rPr>
-                <w:sz w:val="24"/>
-                <w:szCs w:val="24"/>
-              </w:rPr>
-            </w:pPr>
-          </w:p>
-        </w:tc>
-        <w:tc>
-          <w:tcPr>
-            <w:tcW w:w="2119" w:type="dxa"/>
-          </w:tcPr>
-          <w:p>
-            <w:pPr>
-              <w:jc w:val="both"/>
-              <w:rPr>
-                <w:sz w:val="24"/>
-                <w:szCs w:val="24"/>
-              </w:rPr>
-            </w:pPr>
-          </w:p>
-        </w:tc>
-        <w:tc>
-          <w:tcPr>
-            <w:tcW w:w="1562" w:type="dxa"/>
-          </w:tcPr>
-          <w:p>
-            <w:pPr>
-              <w:jc w:val="both"/>
-              <w:rPr>
-                <w:b/>
-                <w:sz w:val="24"/>
-                <w:szCs w:val="24"/>
-              </w:rPr>
-            </w:pPr>
-          </w:p>
-        </w:tc>
-        <w:tc>
-          <w:tcPr>
-            <w:tcW w:w="2374" w:type="dxa"/>
-          </w:tcPr>
-          <w:p>
-            <w:pPr>
-              <w:jc w:val="both"/>
-              <w:rPr>
-                <w:sz w:val="24"/>
-                <w:szCs w:val="24"/>
-              </w:rPr>
-            </w:pPr>
-          </w:p>
-        </w:tc>
-        <w:tc>
-          <w:tcPr>
-            <w:tcW w:w="1410" w:type="dxa"/>
-            <w:shd w:val="clear" w:color="auto" w:fill="BFBFBF" w:themeFill="background1" w:themeFillShade="BF"/>
-          </w:tcPr>
-          <w:p>
-            <w:pPr>
-              <w:jc w:val="both"/>
-              <w:rPr>
-                <w:b/>
-                <w:sz w:val="24"/>
-                <w:szCs w:val="24"/>
-              </w:rPr>
-            </w:pPr>
-          </w:p>
-        </w:tc>
-      </w:tr>
-      <w:tr>
-        <w:tc>
-          <w:tcPr>
-            <w:tcW w:w="1260" w:type="dxa"/>
-            <w:shd w:val="clear" w:color="auto" w:fill="BFBFBF" w:themeFill="background1" w:themeFillShade="BF"/>
-          </w:tcPr>
-          <w:p>
-            <w:pPr>
-              <w:jc w:val="both"/>
-              <w:rPr>
-                <w:sz w:val="24"/>
-                <w:szCs w:val="24"/>
-              </w:rPr>
-            </w:pPr>
-          </w:p>
-        </w:tc>
-        <w:tc>
-          <w:tcPr>
-            <w:tcW w:w="2119" w:type="dxa"/>
-          </w:tcPr>
-          <w:p>
-            <w:pPr>
-              <w:jc w:val="both"/>
-              <w:rPr>
-                <w:sz w:val="24"/>
-                <w:szCs w:val="24"/>
-              </w:rPr>
-            </w:pPr>
-          </w:p>
-        </w:tc>
-        <w:tc>
-          <w:tcPr>
-            <w:tcW w:w="1562" w:type="dxa"/>
-          </w:tcPr>
-          <w:p>
-            <w:pPr>
-              <w:jc w:val="both"/>
-              <w:rPr>
-                <w:sz w:val="24"/>
-                <w:szCs w:val="24"/>
-              </w:rPr>
-            </w:pPr>
-          </w:p>
-        </w:tc>
-        <w:tc>
-          <w:tcPr>
-            <w:tcW w:w="2374" w:type="dxa"/>
-          </w:tcPr>
-          <w:p>
-            <w:pPr>
-              <w:jc w:val="both"/>
-              <w:rPr>
-                <w:sz w:val="24"/>
-                <w:szCs w:val="24"/>
-              </w:rPr>
-            </w:pPr>
-          </w:p>
-        </w:tc>
-        <w:tc>
-          <w:tcPr>
-            <w:tcW w:w="1410" w:type="dxa"/>
-            <w:shd w:val="clear" w:color="auto" w:fill="BFBFBF" w:themeFill="background1" w:themeFillShade="BF"/>
-          </w:tcPr>
-          <w:p>
-            <w:pPr>
-              <w:jc w:val="both"/>
-              <w:rPr>
-                <w:sz w:val="24"/>
-                <w:szCs w:val="24"/>
-              </w:rPr>
-            </w:pPr>
-          </w:p>
-        </w:tc>
-      </w:tr>
-      <w:tr>
-        <w:tc>
-          <w:tcPr>
-            <w:tcW w:w="1260" w:type="dxa"/>
-            <w:shd w:val="clear" w:color="auto" w:fill="BFBFBF" w:themeFill="background1" w:themeFillShade="BF"/>
-          </w:tcPr>
-          <w:p>
-            <w:pPr>
-              <w:jc w:val="both"/>
-              <w:rPr>
-                <w:sz w:val="24"/>
-                <w:szCs w:val="24"/>
-              </w:rPr>
-            </w:pPr>
-          </w:p>
-        </w:tc>
-        <w:tc>
-          <w:tcPr>
-            <w:tcW w:w="2119" w:type="dxa"/>
-          </w:tcPr>
-          <w:p>
-            <w:pPr>
-              <w:jc w:val="both"/>
-              <w:rPr>
-                <w:sz w:val="24"/>
-                <w:szCs w:val="24"/>
-              </w:rPr>
-            </w:pPr>
-          </w:p>
-        </w:tc>
-        <w:tc>
-          <w:tcPr>
-            <w:tcW w:w="1562" w:type="dxa"/>
-          </w:tcPr>
-          <w:p>
-            <w:pPr>
-              <w:jc w:val="both"/>
-              <w:rPr>
-                <w:sz w:val="24"/>
-                <w:szCs w:val="24"/>
-              </w:rPr>
-            </w:pPr>
-          </w:p>
-        </w:tc>
-        <w:tc>
-          <w:tcPr>
-            <w:tcW w:w="2374" w:type="dxa"/>
-          </w:tcPr>
-          <w:p>
-            <w:pPr>
-              <w:jc w:val="both"/>
-              <w:rPr>
-                <w:sz w:val="24"/>
-                <w:szCs w:val="24"/>
-              </w:rPr>
-            </w:pPr>
-          </w:p>
-        </w:tc>
-        <w:tc>
-          <w:tcPr>
-            <w:tcW w:w="1410" w:type="dxa"/>
-            <w:shd w:val="clear" w:color="auto" w:fill="BFBFBF" w:themeFill="background1" w:themeFillShade="BF"/>
-          </w:tcPr>
-          <w:p>
-            <w:pPr>
-              <w:jc w:val="both"/>
-              <w:rPr>
-                <w:sz w:val="24"/>
-                <w:szCs w:val="24"/>
-              </w:rPr>
-            </w:pPr>
           </w:p>
         </w:tc>
       </w:tr>
@@ -1442,9 +510,20 @@
           <w:szCs w:val="32"/>
         </w:rPr>
       </w:pPr>
+      <w:bookmarkStart w:id="4" w:name="_GoBack"/>
+      <w:bookmarkEnd w:id="4"/>
     </w:p>
-    <w:p/>
-    <w:p/>
+    <w:bookmarkEnd w:id="3"/>
+    <w:p>
+      <w:pPr>
+        <w:rPr>
+          <w:b/>
+          <w:color w:val="0000FF"/>
+          <w:sz w:val="32"/>
+          <w:szCs w:val="32"/>
+        </w:rPr>
+      </w:pPr>
+    </w:p>
     <w:sectPr>
       <w:headerReference w:type="even" r:id="rId7"/>
       <w:headerReference w:type="default" r:id="rId8"/>

</xml_diff>

<commit_message>
Added Table Update Service Code.
</commit_message>
<xml_diff>
--- a/msword-update-service/test-templates/template-bookmark.docx
+++ b/msword-update-service/test-templates/template-bookmark.docx
@@ -510,10 +510,40 @@
           <w:szCs w:val="32"/>
         </w:rPr>
       </w:pPr>
+    </w:p>
+    <w:bookmarkEnd w:id="3"/>
+    <w:p>
+      <w:pPr>
+        <w:rPr>
+          <w:b/>
+          <w:color w:val="0000FF"/>
+          <w:sz w:val="32"/>
+          <w:szCs w:val="32"/>
+        </w:rPr>
+      </w:pPr>
+    </w:p>
+    <w:p>
+      <w:pPr>
+        <w:rPr>
+          <w:b/>
+          <w:color w:val="0000FF"/>
+          <w:sz w:val="32"/>
+          <w:szCs w:val="32"/>
+        </w:rPr>
+      </w:pPr>
+    </w:p>
+    <w:p>
+      <w:pPr>
+        <w:rPr>
+          <w:b/>
+          <w:color w:val="0000FF"/>
+          <w:sz w:val="32"/>
+          <w:szCs w:val="32"/>
+        </w:rPr>
+      </w:pPr>
       <w:bookmarkStart w:id="4" w:name="_GoBack"/>
       <w:bookmarkEnd w:id="4"/>
     </w:p>
-    <w:bookmarkEnd w:id="3"/>
     <w:p>
       <w:pPr>
         <w:rPr>

</xml_diff>